<commit_message>
updated output.docx to add input tables too
</commit_message>
<xml_diff>
--- a/output.docx
+++ b/output.docx
@@ -26,6 +26,7 @@
       </w:pPr>
       <w:r>
         <w:rPr>
+          <w:noProof/>
           <w:sz w:val="44"/>
           <w:szCs w:val="44"/>
         </w:rPr>
@@ -75,6 +76,7 @@
       </w:pPr>
       <w:r>
         <w:rPr>
+          <w:noProof/>
           <w:sz w:val="44"/>
           <w:szCs w:val="44"/>
         </w:rPr>
@@ -161,6 +163,7 @@
       </w:pPr>
       <w:r>
         <w:rPr>
+          <w:noProof/>
           <w:sz w:val="44"/>
           <w:szCs w:val="44"/>
         </w:rPr>
@@ -234,14 +237,7 @@
           <w:sz w:val="44"/>
           <w:szCs w:val="44"/>
         </w:rPr>
-        <w:t xml:space="preserve"> </w:t>
-      </w:r>
-      <w:r>
-        <w:rPr>
-          <w:sz w:val="44"/>
-          <w:szCs w:val="44"/>
-        </w:rPr>
-        <w:t>Table</w:t>
+        <w:t xml:space="preserve"> Table</w:t>
       </w:r>
       <w:r>
         <w:rPr>
@@ -253,6 +249,9 @@
     </w:p>
     <w:p>
       <w:r>
+        <w:rPr>
+          <w:noProof/>
+        </w:rPr>
         <w:drawing>
           <wp:inline distT="0" distB="0" distL="0" distR="0" wp14:anchorId="3534EF1F" wp14:editId="0773BD8A">
             <wp:extent cx="5731510" cy="1967230"/>
@@ -317,14 +316,7 @@
           <w:sz w:val="44"/>
           <w:szCs w:val="44"/>
         </w:rPr>
-        <w:t xml:space="preserve"> </w:t>
-      </w:r>
-      <w:r>
-        <w:rPr>
-          <w:sz w:val="44"/>
-          <w:szCs w:val="44"/>
-        </w:rPr>
-        <w:t>Table</w:t>
+        <w:t xml:space="preserve"> Table</w:t>
       </w:r>
       <w:r>
         <w:rPr>
@@ -336,6 +328,9 @@
     </w:p>
     <w:p>
       <w:r>
+        <w:rPr>
+          <w:noProof/>
+        </w:rPr>
         <w:drawing>
           <wp:inline distT="0" distB="0" distL="0" distR="0" wp14:anchorId="0B1866B0" wp14:editId="422816D9">
             <wp:extent cx="3955123" cy="2225233"/>
@@ -394,14 +389,7 @@
           <w:sz w:val="44"/>
           <w:szCs w:val="44"/>
         </w:rPr>
-        <w:t xml:space="preserve"> Table</w:t>
-      </w:r>
-      <w:r>
-        <w:rPr>
-          <w:sz w:val="44"/>
-          <w:szCs w:val="44"/>
-        </w:rPr>
-        <w:t>s</w:t>
+        <w:t xml:space="preserve"> Tables</w:t>
       </w:r>
       <w:r>
         <w:rPr>
@@ -413,9 +401,12 @@
     </w:p>
     <w:p>
       <w:r>
+        <w:rPr>
+          <w:noProof/>
+        </w:rPr>
         <w:drawing>
-          <wp:inline distT="0" distB="0" distL="0" distR="0" wp14:anchorId="6914C6AF" wp14:editId="5D170CA7">
-            <wp:extent cx="3017782" cy="2027096"/>
+          <wp:inline distT="0" distB="0" distL="0" distR="0" wp14:anchorId="6914C6AF" wp14:editId="20B5001E">
+            <wp:extent cx="3017147" cy="1490133"/>
             <wp:effectExtent l="0" t="0" r="0" b="0"/>
             <wp:docPr id="1474844609" name="Picture 1"/>
             <wp:cNvGraphicFramePr>
@@ -428,20 +419,27 @@
                     <pic:cNvPr id="1474844609" name=""/>
                     <pic:cNvPicPr/>
                   </pic:nvPicPr>
-                  <pic:blipFill>
+                  <pic:blipFill rotWithShape="1">
                     <a:blip r:embed="rId9"/>
-                    <a:stretch>
-                      <a:fillRect/>
-                    </a:stretch>
+                    <a:srcRect b="12860"/>
+                    <a:stretch/>
                   </pic:blipFill>
-                  <pic:spPr>
+                  <pic:spPr bwMode="auto">
                     <a:xfrm>
                       <a:off x="0" y="0"/>
-                      <a:ext cx="3017782" cy="2027096"/>
+                      <a:ext cx="3019592" cy="1491341"/>
                     </a:xfrm>
                     <a:prstGeom prst="rect">
                       <a:avLst/>
                     </a:prstGeom>
+                    <a:ln>
+                      <a:noFill/>
+                    </a:ln>
+                    <a:extLst>
+                      <a:ext uri="{53640926-AAD7-44D8-BBD7-CCE9431645EC}">
+                        <a14:shadowObscured xmlns:a14="http://schemas.microsoft.com/office/drawing/2010/main"/>
+                      </a:ext>
+                    </a:extLst>
                   </pic:spPr>
                 </pic:pic>
               </a:graphicData>
@@ -453,11 +451,14 @@
     <w:p/>
     <w:p>
       <w:r>
+        <w:rPr>
+          <w:noProof/>
+        </w:rPr>
         <w:lastRenderedPageBreak/>
         <w:drawing>
-          <wp:inline distT="0" distB="0" distL="0" distR="0" wp14:anchorId="41D3D647" wp14:editId="31A0FEFB">
-            <wp:extent cx="5731510" cy="2027555"/>
-            <wp:effectExtent l="0" t="0" r="2540" b="0"/>
+          <wp:inline distT="0" distB="0" distL="0" distR="0" wp14:anchorId="41D3D647" wp14:editId="554FD1C7">
+            <wp:extent cx="5730858" cy="1634067"/>
+            <wp:effectExtent l="0" t="0" r="3810" b="4445"/>
             <wp:docPr id="889344297" name="Picture 1"/>
             <wp:cNvGraphicFramePr>
               <a:graphicFrameLocks xmlns:a="http://schemas.openxmlformats.org/drawingml/2006/main" noChangeAspect="1"/>
@@ -469,20 +470,27 @@
                     <pic:cNvPr id="889344297" name=""/>
                     <pic:cNvPicPr/>
                   </pic:nvPicPr>
-                  <pic:blipFill>
+                  <pic:blipFill rotWithShape="1">
                     <a:blip r:embed="rId10"/>
-                    <a:stretch>
-                      <a:fillRect/>
-                    </a:stretch>
+                    <a:srcRect t="-1" b="10648"/>
+                    <a:stretch/>
                   </pic:blipFill>
-                  <pic:spPr>
+                  <pic:spPr bwMode="auto">
                     <a:xfrm>
                       <a:off x="0" y="0"/>
-                      <a:ext cx="5731510" cy="2027555"/>
+                      <a:ext cx="5736655" cy="1635720"/>
                     </a:xfrm>
                     <a:prstGeom prst="rect">
                       <a:avLst/>
                     </a:prstGeom>
+                    <a:ln>
+                      <a:noFill/>
+                    </a:ln>
+                    <a:extLst>
+                      <a:ext uri="{53640926-AAD7-44D8-BBD7-CCE9431645EC}">
+                        <a14:shadowObscured xmlns:a14="http://schemas.microsoft.com/office/drawing/2010/main"/>
+                      </a:ext>
+                    </a:extLst>
                   </pic:spPr>
                 </pic:pic>
               </a:graphicData>
@@ -493,10 +501,13 @@
     </w:p>
     <w:p>
       <w:r>
+        <w:rPr>
+          <w:noProof/>
+        </w:rPr>
         <w:drawing>
-          <wp:inline distT="0" distB="0" distL="0" distR="0" wp14:anchorId="79049A3C" wp14:editId="399DAD03">
-            <wp:extent cx="5731510" cy="1553845"/>
-            <wp:effectExtent l="0" t="0" r="2540" b="8255"/>
+          <wp:inline distT="0" distB="0" distL="0" distR="0" wp14:anchorId="79049A3C" wp14:editId="4C551A89">
+            <wp:extent cx="5730614" cy="1168400"/>
+            <wp:effectExtent l="0" t="0" r="3810" b="0"/>
             <wp:docPr id="741014750" name="Picture 1"/>
             <wp:cNvGraphicFramePr>
               <a:graphicFrameLocks xmlns:a="http://schemas.openxmlformats.org/drawingml/2006/main" noChangeAspect="1"/>
@@ -508,20 +519,27 @@
                     <pic:cNvPr id="741014750" name=""/>
                     <pic:cNvPicPr/>
                   </pic:nvPicPr>
-                  <pic:blipFill>
+                  <pic:blipFill rotWithShape="1">
                     <a:blip r:embed="rId11"/>
-                    <a:stretch>
-                      <a:fillRect/>
-                    </a:stretch>
+                    <a:srcRect b="13737"/>
+                    <a:stretch/>
                   </pic:blipFill>
-                  <pic:spPr>
+                  <pic:spPr bwMode="auto">
                     <a:xfrm>
                       <a:off x="0" y="0"/>
-                      <a:ext cx="5731510" cy="1553845"/>
+                      <a:ext cx="5736592" cy="1169619"/>
                     </a:xfrm>
                     <a:prstGeom prst="rect">
                       <a:avLst/>
                     </a:prstGeom>
+                    <a:ln>
+                      <a:noFill/>
+                    </a:ln>
+                    <a:extLst>
+                      <a:ext uri="{53640926-AAD7-44D8-BBD7-CCE9431645EC}">
+                        <a14:shadowObscured xmlns:a14="http://schemas.microsoft.com/office/drawing/2010/main"/>
+                      </a:ext>
+                    </a:extLst>
                   </pic:spPr>
                 </pic:pic>
               </a:graphicData>
@@ -538,10 +556,13 @@
         </w:rPr>
       </w:pPr>
       <w:r>
+        <w:rPr>
+          <w:noProof/>
+        </w:rPr>
         <w:drawing>
-          <wp:inline distT="0" distB="0" distL="0" distR="0" wp14:anchorId="2C637163" wp14:editId="7E019E3B">
-            <wp:extent cx="2156647" cy="1928027"/>
-            <wp:effectExtent l="0" t="0" r="0" b="0"/>
+          <wp:inline distT="0" distB="0" distL="0" distR="0" wp14:anchorId="2C637163" wp14:editId="502EEBE7">
+            <wp:extent cx="2156460" cy="1591733"/>
+            <wp:effectExtent l="0" t="0" r="0" b="8890"/>
             <wp:docPr id="573523693" name="Picture 1"/>
             <wp:cNvGraphicFramePr>
               <a:graphicFrameLocks xmlns:a="http://schemas.openxmlformats.org/drawingml/2006/main" noChangeAspect="1"/>
@@ -562,7 +583,7 @@
                   <pic:spPr>
                     <a:xfrm>
                       <a:off x="0" y="0"/>
-                      <a:ext cx="2156647" cy="1928027"/>
+                      <a:ext cx="2163261" cy="1596753"/>
                     </a:xfrm>
                     <a:prstGeom prst="rect">
                       <a:avLst/>
@@ -614,10 +635,13 @@
     <w:p/>
     <w:p>
       <w:r>
+        <w:rPr>
+          <w:noProof/>
+        </w:rPr>
         <w:drawing>
-          <wp:inline distT="0" distB="0" distL="0" distR="0" wp14:anchorId="20CAAD93" wp14:editId="53FC6B1B">
-            <wp:extent cx="5731510" cy="1429385"/>
-            <wp:effectExtent l="0" t="0" r="2540" b="0"/>
+          <wp:inline distT="0" distB="0" distL="0" distR="0" wp14:anchorId="20CAAD93" wp14:editId="5D78350A">
+            <wp:extent cx="5731510" cy="1270000"/>
+            <wp:effectExtent l="0" t="0" r="2540" b="6350"/>
             <wp:docPr id="1921427785" name="Picture 1"/>
             <wp:cNvGraphicFramePr>
               <a:graphicFrameLocks xmlns:a="http://schemas.openxmlformats.org/drawingml/2006/main" noChangeAspect="1"/>
@@ -638,7 +662,7 @@
                   <pic:spPr>
                     <a:xfrm>
                       <a:off x="0" y="0"/>
-                      <a:ext cx="5731510" cy="1429385"/>
+                      <a:ext cx="5734187" cy="1270593"/>
                     </a:xfrm>
                     <a:prstGeom prst="rect">
                       <a:avLst/>
@@ -653,11 +677,13 @@
     </w:p>
     <w:p>
       <w:r>
-        <w:lastRenderedPageBreak/>
+        <w:rPr>
+          <w:noProof/>
+        </w:rPr>
         <w:drawing>
-          <wp:inline distT="0" distB="0" distL="0" distR="0" wp14:anchorId="7303A810" wp14:editId="6E535B5B">
-            <wp:extent cx="3421677" cy="2309060"/>
-            <wp:effectExtent l="0" t="0" r="7620" b="0"/>
+          <wp:inline distT="0" distB="0" distL="0" distR="0" wp14:anchorId="7303A810" wp14:editId="1914C30E">
+            <wp:extent cx="3420721" cy="2142067"/>
+            <wp:effectExtent l="0" t="0" r="8890" b="0"/>
             <wp:docPr id="1135941487" name="Picture 1"/>
             <wp:cNvGraphicFramePr>
               <a:graphicFrameLocks xmlns:a="http://schemas.openxmlformats.org/drawingml/2006/main" noChangeAspect="1"/>
@@ -678,7 +704,7 @@
                   <pic:spPr>
                     <a:xfrm>
                       <a:off x="0" y="0"/>
-                      <a:ext cx="3421677" cy="2309060"/>
+                      <a:ext cx="3423598" cy="2143868"/>
                     </a:xfrm>
                     <a:prstGeom prst="rect">
                       <a:avLst/>
@@ -698,10 +724,14 @@
         </w:rPr>
       </w:pPr>
       <w:r>
+        <w:rPr>
+          <w:noProof/>
+        </w:rPr>
+        <w:lastRenderedPageBreak/>
         <w:drawing>
-          <wp:inline distT="0" distB="0" distL="0" distR="0" wp14:anchorId="6720C990" wp14:editId="6FE1947E">
-            <wp:extent cx="3939881" cy="1646063"/>
-            <wp:effectExtent l="0" t="0" r="3810" b="0"/>
+          <wp:inline distT="0" distB="0" distL="0" distR="0" wp14:anchorId="6720C990" wp14:editId="6D9516EA">
+            <wp:extent cx="3939539" cy="1422400"/>
+            <wp:effectExtent l="0" t="0" r="4445" b="6350"/>
             <wp:docPr id="2142100191" name="Picture 1"/>
             <wp:cNvGraphicFramePr>
               <a:graphicFrameLocks xmlns:a="http://schemas.openxmlformats.org/drawingml/2006/main" noChangeAspect="1"/>
@@ -713,20 +743,27 @@
                     <pic:cNvPr id="2142100191" name=""/>
                     <pic:cNvPicPr/>
                   </pic:nvPicPr>
-                  <pic:blipFill>
+                  <pic:blipFill rotWithShape="1">
                     <a:blip r:embed="rId15"/>
-                    <a:stretch>
-                      <a:fillRect/>
-                    </a:stretch>
+                    <a:srcRect b="13580"/>
+                    <a:stretch/>
                   </pic:blipFill>
-                  <pic:spPr>
+                  <pic:spPr bwMode="auto">
                     <a:xfrm>
                       <a:off x="0" y="0"/>
-                      <a:ext cx="3939881" cy="1646063"/>
+                      <a:ext cx="3939881" cy="1422524"/>
                     </a:xfrm>
                     <a:prstGeom prst="rect">
                       <a:avLst/>
                     </a:prstGeom>
+                    <a:ln>
+                      <a:noFill/>
+                    </a:ln>
+                    <a:extLst>
+                      <a:ext uri="{53640926-AAD7-44D8-BBD7-CCE9431645EC}">
+                        <a14:shadowObscured xmlns:a14="http://schemas.microsoft.com/office/drawing/2010/main"/>
+                      </a:ext>
+                    </a:extLst>
                   </pic:spPr>
                 </pic:pic>
               </a:graphicData>
@@ -772,9 +809,12 @@
     </w:p>
     <w:p>
       <w:r>
+        <w:rPr>
+          <w:noProof/>
+        </w:rPr>
         <w:drawing>
-          <wp:inline distT="0" distB="0" distL="0" distR="0" wp14:anchorId="2BF92BEC" wp14:editId="1078EA02">
-            <wp:extent cx="5731510" cy="936625"/>
+          <wp:inline distT="0" distB="0" distL="0" distR="0" wp14:anchorId="2BF92BEC" wp14:editId="6D7B5EC5">
+            <wp:extent cx="5731510" cy="1168400"/>
             <wp:effectExtent l="0" t="0" r="2540" b="0"/>
             <wp:docPr id="995679261" name="Picture 1"/>
             <wp:cNvGraphicFramePr>
@@ -796,7 +836,7 @@
                   <pic:spPr>
                     <a:xfrm>
                       <a:off x="0" y="0"/>
-                      <a:ext cx="5731510" cy="936625"/>
+                      <a:ext cx="5735802" cy="1169275"/>
                     </a:xfrm>
                     <a:prstGeom prst="rect">
                       <a:avLst/>
@@ -851,6 +891,9 @@
     <w:p/>
     <w:p>
       <w:r>
+        <w:rPr>
+          <w:noProof/>
+        </w:rPr>
         <w:drawing>
           <wp:inline distT="0" distB="0" distL="0" distR="0" wp14:anchorId="5BA6C9EF" wp14:editId="289DC1DF">
             <wp:extent cx="3734124" cy="1455546"/>
@@ -891,7 +934,9 @@
     <w:p/>
     <w:p>
       <w:r>
-        <w:lastRenderedPageBreak/>
+        <w:rPr>
+          <w:noProof/>
+        </w:rPr>
         <w:drawing>
           <wp:inline distT="0" distB="0" distL="0" distR="0" wp14:anchorId="3DD92505" wp14:editId="4E6DF3CD">
             <wp:extent cx="3535986" cy="1912786"/>
@@ -959,47 +1004,12 @@
       </w:r>
     </w:p>
     <w:p/>
-    <w:p>
-      <w:r>
-        <w:drawing>
-          <wp:inline distT="0" distB="0" distL="0" distR="0" wp14:anchorId="4DFC0D17" wp14:editId="598F020C">
-            <wp:extent cx="3551228" cy="2484335"/>
-            <wp:effectExtent l="0" t="0" r="0" b="0"/>
-            <wp:docPr id="1802677153" name="Picture 1"/>
-            <wp:cNvGraphicFramePr>
-              <a:graphicFrameLocks xmlns:a="http://schemas.openxmlformats.org/drawingml/2006/main" noChangeAspect="1"/>
-            </wp:cNvGraphicFramePr>
-            <a:graphic xmlns:a="http://schemas.openxmlformats.org/drawingml/2006/main">
-              <a:graphicData uri="http://schemas.openxmlformats.org/drawingml/2006/picture">
-                <pic:pic xmlns:pic="http://schemas.openxmlformats.org/drawingml/2006/picture">
-                  <pic:nvPicPr>
-                    <pic:cNvPr id="1802677153" name=""/>
-                    <pic:cNvPicPr/>
-                  </pic:nvPicPr>
-                  <pic:blipFill>
-                    <a:blip r:embed="rId19"/>
-                    <a:stretch>
-                      <a:fillRect/>
-                    </a:stretch>
-                  </pic:blipFill>
-                  <pic:spPr>
-                    <a:xfrm>
-                      <a:off x="0" y="0"/>
-                      <a:ext cx="3551228" cy="2484335"/>
-                    </a:xfrm>
-                    <a:prstGeom prst="rect">
-                      <a:avLst/>
-                    </a:prstGeom>
-                  </pic:spPr>
-                </pic:pic>
-              </a:graphicData>
-            </a:graphic>
-          </wp:inline>
-        </w:drawing>
-      </w:r>
-    </w:p>
-    <w:p>
-      <w:r>
+    <w:p/>
+    <w:p>
+      <w:r>
+        <w:rPr>
+          <w:noProof/>
+        </w:rPr>
         <w:drawing>
           <wp:inline distT="0" distB="0" distL="0" distR="0" wp14:anchorId="76B7797C" wp14:editId="77BC781D">
             <wp:extent cx="3543607" cy="2469094"/>
@@ -1016,7 +1026,7 @@
                     <pic:cNvPicPr/>
                   </pic:nvPicPr>
                   <pic:blipFill>
-                    <a:blip r:embed="rId20"/>
+                    <a:blip r:embed="rId19"/>
                     <a:stretch>
                       <a:fillRect/>
                     </a:stretch>
@@ -1036,6 +1046,848 @@
           </wp:inline>
         </w:drawing>
       </w:r>
+    </w:p>
+    <w:p/>
+    <w:p/>
+    <w:p/>
+    <w:p/>
+    <w:p/>
+    <w:p/>
+    <w:p/>
+    <w:p>
+      <w:pPr>
+        <w:rPr>
+          <w:rFonts w:ascii="Times New Roman" w:hAnsi="Times New Roman" w:cs="Times New Roman"/>
+          <w:sz w:val="40"/>
+          <w:szCs w:val="40"/>
+        </w:rPr>
+      </w:pPr>
+      <w:r>
+        <w:rPr>
+          <w:rFonts w:ascii="Times New Roman" w:hAnsi="Times New Roman" w:cs="Times New Roman"/>
+          <w:sz w:val="40"/>
+          <w:szCs w:val="40"/>
+        </w:rPr>
+        <w:t xml:space="preserve">Input </w:t>
+      </w:r>
+      <w:r>
+        <w:rPr>
+          <w:rFonts w:ascii="Times New Roman" w:hAnsi="Times New Roman" w:cs="Times New Roman"/>
+          <w:sz w:val="40"/>
+          <w:szCs w:val="40"/>
+        </w:rPr>
+        <w:t>2:</w:t>
+      </w:r>
+    </w:p>
+    <w:p>
+      <w:pPr>
+        <w:rPr>
+          <w:rFonts w:ascii="Times New Roman" w:hAnsi="Times New Roman" w:cs="Times New Roman"/>
+          <w:sz w:val="40"/>
+          <w:szCs w:val="40"/>
+        </w:rPr>
+      </w:pPr>
+      <w:r>
+        <w:rPr>
+          <w:rFonts w:ascii="Times New Roman" w:hAnsi="Times New Roman" w:cs="Times New Roman"/>
+          <w:sz w:val="40"/>
+          <w:szCs w:val="40"/>
+        </w:rPr>
+        <w:br/>
+      </w:r>
+      <w:r>
+        <w:rPr>
+          <w:noProof/>
+          <w:sz w:val="44"/>
+          <w:szCs w:val="44"/>
+        </w:rPr>
+        <w:drawing>
+          <wp:inline distT="0" distB="0" distL="0" distR="0" wp14:anchorId="698AF0AF" wp14:editId="12406848">
+            <wp:extent cx="5608806" cy="1196444"/>
+            <wp:effectExtent l="0" t="0" r="0" b="3810"/>
+            <wp:docPr id="491863657" name="Picture 1"/>
+            <wp:cNvGraphicFramePr>
+              <a:graphicFrameLocks xmlns:a="http://schemas.openxmlformats.org/drawingml/2006/main" noChangeAspect="1"/>
+            </wp:cNvGraphicFramePr>
+            <a:graphic xmlns:a="http://schemas.openxmlformats.org/drawingml/2006/main">
+              <a:graphicData uri="http://schemas.openxmlformats.org/drawingml/2006/picture">
+                <pic:pic xmlns:pic="http://schemas.openxmlformats.org/drawingml/2006/picture">
+                  <pic:nvPicPr>
+                    <pic:cNvPr id="679449876" name=""/>
+                    <pic:cNvPicPr/>
+                  </pic:nvPicPr>
+                  <pic:blipFill>
+                    <a:blip r:embed="rId5"/>
+                    <a:stretch>
+                      <a:fillRect/>
+                    </a:stretch>
+                  </pic:blipFill>
+                  <pic:spPr>
+                    <a:xfrm>
+                      <a:off x="0" y="0"/>
+                      <a:ext cx="5608806" cy="1196444"/>
+                    </a:xfrm>
+                    <a:prstGeom prst="rect">
+                      <a:avLst/>
+                    </a:prstGeom>
+                  </pic:spPr>
+                </pic:pic>
+              </a:graphicData>
+            </a:graphic>
+          </wp:inline>
+        </w:drawing>
+      </w:r>
+    </w:p>
+    <w:p>
+      <w:pPr>
+        <w:rPr>
+          <w:rFonts w:ascii="Times New Roman" w:hAnsi="Times New Roman" w:cs="Times New Roman"/>
+          <w:sz w:val="40"/>
+          <w:szCs w:val="40"/>
+        </w:rPr>
+      </w:pPr>
+      <w:r>
+        <w:rPr>
+          <w:rFonts w:ascii="Times New Roman" w:hAnsi="Times New Roman" w:cs="Times New Roman"/>
+          <w:sz w:val="40"/>
+          <w:szCs w:val="40"/>
+        </w:rPr>
+        <w:t xml:space="preserve">Input </w:t>
+      </w:r>
+      <w:r>
+        <w:rPr>
+          <w:rFonts w:ascii="Times New Roman" w:hAnsi="Times New Roman" w:cs="Times New Roman"/>
+          <w:sz w:val="40"/>
+          <w:szCs w:val="40"/>
+        </w:rPr>
+        <w:t>3</w:t>
+      </w:r>
+      <w:r>
+        <w:rPr>
+          <w:rFonts w:ascii="Times New Roman" w:hAnsi="Times New Roman" w:cs="Times New Roman"/>
+          <w:sz w:val="40"/>
+          <w:szCs w:val="40"/>
+        </w:rPr>
+        <w:t>:</w:t>
+      </w:r>
+    </w:p>
+    <w:p>
+      <w:pPr>
+        <w:rPr>
+          <w:rFonts w:ascii="Times New Roman" w:hAnsi="Times New Roman" w:cs="Times New Roman"/>
+          <w:sz w:val="40"/>
+          <w:szCs w:val="40"/>
+        </w:rPr>
+      </w:pPr>
+      <w:r>
+        <w:rPr>
+          <w:noProof/>
+          <w:sz w:val="44"/>
+          <w:szCs w:val="44"/>
+        </w:rPr>
+        <w:lastRenderedPageBreak/>
+        <w:drawing>
+          <wp:inline distT="0" distB="0" distL="0" distR="0" wp14:anchorId="50510058" wp14:editId="4F4DECCA">
+            <wp:extent cx="5731510" cy="2150533"/>
+            <wp:effectExtent l="0" t="0" r="2540" b="2540"/>
+            <wp:docPr id="787122957" name="Picture 1"/>
+            <wp:cNvGraphicFramePr>
+              <a:graphicFrameLocks xmlns:a="http://schemas.openxmlformats.org/drawingml/2006/main" noChangeAspect="1"/>
+            </wp:cNvGraphicFramePr>
+            <a:graphic xmlns:a="http://schemas.openxmlformats.org/drawingml/2006/main">
+              <a:graphicData uri="http://schemas.openxmlformats.org/drawingml/2006/picture">
+                <pic:pic xmlns:pic="http://schemas.openxmlformats.org/drawingml/2006/picture">
+                  <pic:nvPicPr>
+                    <pic:cNvPr id="2074471502" name=""/>
+                    <pic:cNvPicPr/>
+                  </pic:nvPicPr>
+                  <pic:blipFill>
+                    <a:blip r:embed="rId6"/>
+                    <a:stretch>
+                      <a:fillRect/>
+                    </a:stretch>
+                  </pic:blipFill>
+                  <pic:spPr>
+                    <a:xfrm>
+                      <a:off x="0" y="0"/>
+                      <a:ext cx="5735908" cy="2152183"/>
+                    </a:xfrm>
+                    <a:prstGeom prst="rect">
+                      <a:avLst/>
+                    </a:prstGeom>
+                  </pic:spPr>
+                </pic:pic>
+              </a:graphicData>
+            </a:graphic>
+          </wp:inline>
+        </w:drawing>
+      </w:r>
+    </w:p>
+    <w:p>
+      <w:pPr>
+        <w:rPr>
+          <w:rFonts w:ascii="Times New Roman" w:hAnsi="Times New Roman" w:cs="Times New Roman"/>
+          <w:sz w:val="40"/>
+          <w:szCs w:val="40"/>
+        </w:rPr>
+      </w:pPr>
+      <w:r>
+        <w:rPr>
+          <w:rFonts w:ascii="Times New Roman" w:hAnsi="Times New Roman" w:cs="Times New Roman"/>
+          <w:sz w:val="40"/>
+          <w:szCs w:val="40"/>
+        </w:rPr>
+        <w:t xml:space="preserve"> </w:t>
+      </w:r>
+      <w:r>
+        <w:rPr>
+          <w:rFonts w:ascii="Times New Roman" w:hAnsi="Times New Roman" w:cs="Times New Roman"/>
+          <w:sz w:val="40"/>
+          <w:szCs w:val="40"/>
+        </w:rPr>
+        <w:t xml:space="preserve">Input </w:t>
+      </w:r>
+      <w:r>
+        <w:rPr>
+          <w:rFonts w:ascii="Times New Roman" w:hAnsi="Times New Roman" w:cs="Times New Roman"/>
+          <w:sz w:val="40"/>
+          <w:szCs w:val="40"/>
+        </w:rPr>
+        <w:t>4</w:t>
+      </w:r>
+      <w:r>
+        <w:rPr>
+          <w:rFonts w:ascii="Times New Roman" w:hAnsi="Times New Roman" w:cs="Times New Roman"/>
+          <w:sz w:val="40"/>
+          <w:szCs w:val="40"/>
+        </w:rPr>
+        <w:t>:</w:t>
+      </w:r>
+    </w:p>
+    <w:p>
+      <w:pPr>
+        <w:rPr>
+          <w:rFonts w:ascii="Times New Roman" w:hAnsi="Times New Roman" w:cs="Times New Roman"/>
+          <w:sz w:val="40"/>
+          <w:szCs w:val="40"/>
+        </w:rPr>
+      </w:pPr>
+      <w:r>
+        <w:rPr>
+          <w:noProof/>
+          <w:sz w:val="44"/>
+          <w:szCs w:val="44"/>
+        </w:rPr>
+        <w:drawing>
+          <wp:inline distT="0" distB="0" distL="0" distR="0" wp14:anchorId="781643EB" wp14:editId="14213711">
+            <wp:extent cx="5731510" cy="2201333"/>
+            <wp:effectExtent l="0" t="0" r="2540" b="8890"/>
+            <wp:docPr id="169235265" name="Picture 1"/>
+            <wp:cNvGraphicFramePr>
+              <a:graphicFrameLocks xmlns:a="http://schemas.openxmlformats.org/drawingml/2006/main" noChangeAspect="1"/>
+            </wp:cNvGraphicFramePr>
+            <a:graphic xmlns:a="http://schemas.openxmlformats.org/drawingml/2006/main">
+              <a:graphicData uri="http://schemas.openxmlformats.org/drawingml/2006/picture">
+                <pic:pic xmlns:pic="http://schemas.openxmlformats.org/drawingml/2006/picture">
+                  <pic:nvPicPr>
+                    <pic:cNvPr id="2074471502" name=""/>
+                    <pic:cNvPicPr/>
+                  </pic:nvPicPr>
+                  <pic:blipFill>
+                    <a:blip r:embed="rId6"/>
+                    <a:stretch>
+                      <a:fillRect/>
+                    </a:stretch>
+                  </pic:blipFill>
+                  <pic:spPr>
+                    <a:xfrm>
+                      <a:off x="0" y="0"/>
+                      <a:ext cx="5734229" cy="2202377"/>
+                    </a:xfrm>
+                    <a:prstGeom prst="rect">
+                      <a:avLst/>
+                    </a:prstGeom>
+                  </pic:spPr>
+                </pic:pic>
+              </a:graphicData>
+            </a:graphic>
+          </wp:inline>
+        </w:drawing>
+      </w:r>
+    </w:p>
+    <w:p>
+      <w:pPr>
+        <w:rPr>
+          <w:rFonts w:ascii="Times New Roman" w:hAnsi="Times New Roman" w:cs="Times New Roman"/>
+          <w:sz w:val="40"/>
+          <w:szCs w:val="40"/>
+        </w:rPr>
+      </w:pPr>
+      <w:r>
+        <w:rPr>
+          <w:rFonts w:ascii="Times New Roman" w:hAnsi="Times New Roman" w:cs="Times New Roman"/>
+          <w:sz w:val="40"/>
+          <w:szCs w:val="40"/>
+        </w:rPr>
+        <w:t xml:space="preserve">Input </w:t>
+      </w:r>
+      <w:r>
+        <w:rPr>
+          <w:rFonts w:ascii="Times New Roman" w:hAnsi="Times New Roman" w:cs="Times New Roman"/>
+          <w:sz w:val="40"/>
+          <w:szCs w:val="40"/>
+        </w:rPr>
+        <w:t>5</w:t>
+      </w:r>
+      <w:r>
+        <w:rPr>
+          <w:rFonts w:ascii="Times New Roman" w:hAnsi="Times New Roman" w:cs="Times New Roman"/>
+          <w:sz w:val="40"/>
+          <w:szCs w:val="40"/>
+        </w:rPr>
+        <w:t>:</w:t>
+      </w:r>
+    </w:p>
+    <w:p>
+      <w:pPr>
+        <w:rPr>
+          <w:rFonts w:ascii="Times New Roman" w:hAnsi="Times New Roman" w:cs="Times New Roman"/>
+          <w:sz w:val="40"/>
+          <w:szCs w:val="40"/>
+        </w:rPr>
+      </w:pPr>
+      <w:r>
+        <w:rPr>
+          <w:noProof/>
+        </w:rPr>
+        <w:t xml:space="preserve"> </w:t>
+      </w:r>
+      <w:r>
+        <w:rPr>
+          <w:rFonts w:ascii="Times New Roman" w:hAnsi="Times New Roman" w:cs="Times New Roman"/>
+          <w:sz w:val="40"/>
+          <w:szCs w:val="40"/>
+        </w:rPr>
+        <w:drawing>
+          <wp:inline distT="0" distB="0" distL="0" distR="0" wp14:anchorId="5E877712" wp14:editId="07524BD9">
+            <wp:extent cx="6050249" cy="2015067"/>
+            <wp:effectExtent l="0" t="0" r="8255" b="4445"/>
+            <wp:docPr id="272084204" name="Picture 1"/>
+            <wp:cNvGraphicFramePr>
+              <a:graphicFrameLocks xmlns:a="http://schemas.openxmlformats.org/drawingml/2006/main" noChangeAspect="1"/>
+            </wp:cNvGraphicFramePr>
+            <a:graphic xmlns:a="http://schemas.openxmlformats.org/drawingml/2006/main">
+              <a:graphicData uri="http://schemas.openxmlformats.org/drawingml/2006/picture">
+                <pic:pic xmlns:pic="http://schemas.openxmlformats.org/drawingml/2006/picture">
+                  <pic:nvPicPr>
+                    <pic:cNvPr id="272084204" name=""/>
+                    <pic:cNvPicPr/>
+                  </pic:nvPicPr>
+                  <pic:blipFill rotWithShape="1">
+                    <a:blip r:embed="rId20"/>
+                    <a:srcRect b="5421"/>
+                    <a:stretch/>
+                  </pic:blipFill>
+                  <pic:spPr bwMode="auto">
+                    <a:xfrm>
+                      <a:off x="0" y="0"/>
+                      <a:ext cx="6119737" cy="2038210"/>
+                    </a:xfrm>
+                    <a:prstGeom prst="rect">
+                      <a:avLst/>
+                    </a:prstGeom>
+                    <a:ln>
+                      <a:noFill/>
+                    </a:ln>
+                    <a:extLst>
+                      <a:ext uri="{53640926-AAD7-44D8-BBD7-CCE9431645EC}">
+                        <a14:shadowObscured xmlns:a14="http://schemas.microsoft.com/office/drawing/2010/main"/>
+                      </a:ext>
+                    </a:extLst>
+                  </pic:spPr>
+                </pic:pic>
+              </a:graphicData>
+            </a:graphic>
+          </wp:inline>
+        </w:drawing>
+      </w:r>
+    </w:p>
+    <w:p>
+      <w:pPr>
+        <w:rPr>
+          <w:rFonts w:ascii="Times New Roman" w:hAnsi="Times New Roman" w:cs="Times New Roman"/>
+          <w:sz w:val="40"/>
+          <w:szCs w:val="40"/>
+        </w:rPr>
+      </w:pPr>
+      <w:r>
+        <w:rPr>
+          <w:rFonts w:ascii="Times New Roman" w:hAnsi="Times New Roman" w:cs="Times New Roman"/>
+          <w:sz w:val="40"/>
+          <w:szCs w:val="40"/>
+        </w:rPr>
+        <w:t xml:space="preserve">Input </w:t>
+      </w:r>
+      <w:r>
+        <w:rPr>
+          <w:rFonts w:ascii="Times New Roman" w:hAnsi="Times New Roman" w:cs="Times New Roman"/>
+          <w:sz w:val="40"/>
+          <w:szCs w:val="40"/>
+        </w:rPr>
+        <w:t>6</w:t>
+      </w:r>
+      <w:r>
+        <w:rPr>
+          <w:rFonts w:ascii="Times New Roman" w:hAnsi="Times New Roman" w:cs="Times New Roman"/>
+          <w:sz w:val="40"/>
+          <w:szCs w:val="40"/>
+        </w:rPr>
+        <w:t>:</w:t>
+      </w:r>
+    </w:p>
+    <w:p>
+      <w:pPr>
+        <w:rPr>
+          <w:rFonts w:ascii="Times New Roman" w:hAnsi="Times New Roman" w:cs="Times New Roman"/>
+          <w:sz w:val="40"/>
+          <w:szCs w:val="40"/>
+        </w:rPr>
+      </w:pPr>
+      <w:r>
+        <w:rPr>
+          <w:noProof/>
+        </w:rPr>
+        <w:lastRenderedPageBreak/>
+        <w:t xml:space="preserve"> </w:t>
+      </w:r>
+      <w:r>
+        <w:rPr>
+          <w:rFonts w:ascii="Times New Roman" w:hAnsi="Times New Roman" w:cs="Times New Roman"/>
+          <w:sz w:val="40"/>
+          <w:szCs w:val="40"/>
+        </w:rPr>
+        <w:drawing>
+          <wp:inline distT="0" distB="0" distL="0" distR="0" wp14:anchorId="02861C37" wp14:editId="560D0345">
+            <wp:extent cx="5811578" cy="1811867"/>
+            <wp:effectExtent l="0" t="0" r="0" b="0"/>
+            <wp:docPr id="388539856" name="Picture 1"/>
+            <wp:cNvGraphicFramePr>
+              <a:graphicFrameLocks xmlns:a="http://schemas.openxmlformats.org/drawingml/2006/main" noChangeAspect="1"/>
+            </wp:cNvGraphicFramePr>
+            <a:graphic xmlns:a="http://schemas.openxmlformats.org/drawingml/2006/main">
+              <a:graphicData uri="http://schemas.openxmlformats.org/drawingml/2006/picture">
+                <pic:pic xmlns:pic="http://schemas.openxmlformats.org/drawingml/2006/picture">
+                  <pic:nvPicPr>
+                    <pic:cNvPr id="388539856" name=""/>
+                    <pic:cNvPicPr/>
+                  </pic:nvPicPr>
+                  <pic:blipFill>
+                    <a:blip r:embed="rId21"/>
+                    <a:stretch>
+                      <a:fillRect/>
+                    </a:stretch>
+                  </pic:blipFill>
+                  <pic:spPr>
+                    <a:xfrm>
+                      <a:off x="0" y="0"/>
+                      <a:ext cx="5827287" cy="1816765"/>
+                    </a:xfrm>
+                    <a:prstGeom prst="rect">
+                      <a:avLst/>
+                    </a:prstGeom>
+                  </pic:spPr>
+                </pic:pic>
+              </a:graphicData>
+            </a:graphic>
+          </wp:inline>
+        </w:drawing>
+      </w:r>
+    </w:p>
+    <w:p>
+      <w:pPr>
+        <w:rPr>
+          <w:rFonts w:ascii="Times New Roman" w:hAnsi="Times New Roman" w:cs="Times New Roman"/>
+          <w:sz w:val="40"/>
+          <w:szCs w:val="40"/>
+        </w:rPr>
+      </w:pPr>
+    </w:p>
+    <w:p>
+      <w:pPr>
+        <w:rPr>
+          <w:noProof/>
+          <w:sz w:val="44"/>
+          <w:szCs w:val="44"/>
+        </w:rPr>
+      </w:pPr>
+      <w:r>
+        <w:rPr>
+          <w:rFonts w:ascii="Times New Roman" w:hAnsi="Times New Roman" w:cs="Times New Roman"/>
+          <w:sz w:val="40"/>
+          <w:szCs w:val="40"/>
+        </w:rPr>
+        <w:t xml:space="preserve">Input </w:t>
+      </w:r>
+      <w:r>
+        <w:rPr>
+          <w:rFonts w:ascii="Times New Roman" w:hAnsi="Times New Roman" w:cs="Times New Roman"/>
+          <w:sz w:val="40"/>
+          <w:szCs w:val="40"/>
+        </w:rPr>
+        <w:t>7</w:t>
+      </w:r>
+      <w:r>
+        <w:rPr>
+          <w:rFonts w:ascii="Times New Roman" w:hAnsi="Times New Roman" w:cs="Times New Roman"/>
+          <w:sz w:val="40"/>
+          <w:szCs w:val="40"/>
+        </w:rPr>
+        <w:t>:</w:t>
+      </w:r>
+      <w:r>
+        <w:rPr>
+          <w:noProof/>
+          <w:sz w:val="44"/>
+          <w:szCs w:val="44"/>
+        </w:rPr>
+        <w:t xml:space="preserve"> </w:t>
+      </w:r>
+    </w:p>
+    <w:p>
+      <w:pPr>
+        <w:rPr>
+          <w:rFonts w:ascii="Times New Roman" w:hAnsi="Times New Roman" w:cs="Times New Roman"/>
+          <w:sz w:val="40"/>
+          <w:szCs w:val="40"/>
+        </w:rPr>
+      </w:pPr>
+      <w:r>
+        <w:rPr>
+          <w:noProof/>
+          <w:sz w:val="44"/>
+          <w:szCs w:val="44"/>
+        </w:rPr>
+        <w:drawing>
+          <wp:inline distT="0" distB="0" distL="0" distR="0" wp14:anchorId="0758D512" wp14:editId="05F3CFD1">
+            <wp:extent cx="5730977" cy="2099734"/>
+            <wp:effectExtent l="0" t="0" r="3175" b="0"/>
+            <wp:docPr id="387627836" name="Picture 1"/>
+            <wp:cNvGraphicFramePr>
+              <a:graphicFrameLocks xmlns:a="http://schemas.openxmlformats.org/drawingml/2006/main" noChangeAspect="1"/>
+            </wp:cNvGraphicFramePr>
+            <a:graphic xmlns:a="http://schemas.openxmlformats.org/drawingml/2006/main">
+              <a:graphicData uri="http://schemas.openxmlformats.org/drawingml/2006/picture">
+                <pic:pic xmlns:pic="http://schemas.openxmlformats.org/drawingml/2006/picture">
+                  <pic:nvPicPr>
+                    <pic:cNvPr id="2074471502" name=""/>
+                    <pic:cNvPicPr/>
+                  </pic:nvPicPr>
+                  <pic:blipFill>
+                    <a:blip r:embed="rId6"/>
+                    <a:stretch>
+                      <a:fillRect/>
+                    </a:stretch>
+                  </pic:blipFill>
+                  <pic:spPr>
+                    <a:xfrm>
+                      <a:off x="0" y="0"/>
+                      <a:ext cx="5735544" cy="2101407"/>
+                    </a:xfrm>
+                    <a:prstGeom prst="rect">
+                      <a:avLst/>
+                    </a:prstGeom>
+                  </pic:spPr>
+                </pic:pic>
+              </a:graphicData>
+            </a:graphic>
+          </wp:inline>
+        </w:drawing>
+      </w:r>
+    </w:p>
+    <w:p>
+      <w:pPr>
+        <w:rPr>
+          <w:noProof/>
+          <w:sz w:val="44"/>
+          <w:szCs w:val="44"/>
+        </w:rPr>
+      </w:pPr>
+      <w:r>
+        <w:rPr>
+          <w:rFonts w:ascii="Times New Roman" w:hAnsi="Times New Roman" w:cs="Times New Roman"/>
+          <w:sz w:val="40"/>
+          <w:szCs w:val="40"/>
+        </w:rPr>
+        <w:t xml:space="preserve">Input </w:t>
+      </w:r>
+      <w:r>
+        <w:rPr>
+          <w:rFonts w:ascii="Times New Roman" w:hAnsi="Times New Roman" w:cs="Times New Roman"/>
+          <w:sz w:val="40"/>
+          <w:szCs w:val="40"/>
+        </w:rPr>
+        <w:t>8</w:t>
+      </w:r>
+      <w:r>
+        <w:rPr>
+          <w:rFonts w:ascii="Times New Roman" w:hAnsi="Times New Roman" w:cs="Times New Roman"/>
+          <w:sz w:val="40"/>
+          <w:szCs w:val="40"/>
+        </w:rPr>
+        <w:t>:</w:t>
+      </w:r>
+      <w:r>
+        <w:rPr>
+          <w:noProof/>
+          <w:sz w:val="44"/>
+          <w:szCs w:val="44"/>
+        </w:rPr>
+        <w:t xml:space="preserve"> </w:t>
+      </w:r>
+    </w:p>
+    <w:p>
+      <w:pPr>
+        <w:rPr>
+          <w:rFonts w:ascii="Times New Roman" w:hAnsi="Times New Roman" w:cs="Times New Roman"/>
+          <w:sz w:val="40"/>
+          <w:szCs w:val="40"/>
+        </w:rPr>
+      </w:pPr>
+      <w:r>
+        <w:rPr>
+          <w:noProof/>
+          <w:sz w:val="44"/>
+          <w:szCs w:val="44"/>
+        </w:rPr>
+        <w:drawing>
+          <wp:inline distT="0" distB="0" distL="0" distR="0" wp14:anchorId="57E8E961" wp14:editId="5BF6BBCB">
+            <wp:extent cx="5729838" cy="1913467"/>
+            <wp:effectExtent l="0" t="0" r="4445" b="0"/>
+            <wp:docPr id="931375208" name="Picture 1"/>
+            <wp:cNvGraphicFramePr>
+              <a:graphicFrameLocks xmlns:a="http://schemas.openxmlformats.org/drawingml/2006/main" noChangeAspect="1"/>
+            </wp:cNvGraphicFramePr>
+            <a:graphic xmlns:a="http://schemas.openxmlformats.org/drawingml/2006/main">
+              <a:graphicData uri="http://schemas.openxmlformats.org/drawingml/2006/picture">
+                <pic:pic xmlns:pic="http://schemas.openxmlformats.org/drawingml/2006/picture">
+                  <pic:nvPicPr>
+                    <pic:cNvPr id="2074471502" name=""/>
+                    <pic:cNvPicPr/>
+                  </pic:nvPicPr>
+                  <pic:blipFill>
+                    <a:blip r:embed="rId6"/>
+                    <a:stretch>
+                      <a:fillRect/>
+                    </a:stretch>
+                  </pic:blipFill>
+                  <pic:spPr>
+                    <a:xfrm>
+                      <a:off x="0" y="0"/>
+                      <a:ext cx="5737927" cy="1916168"/>
+                    </a:xfrm>
+                    <a:prstGeom prst="rect">
+                      <a:avLst/>
+                    </a:prstGeom>
+                  </pic:spPr>
+                </pic:pic>
+              </a:graphicData>
+            </a:graphic>
+          </wp:inline>
+        </w:drawing>
+      </w:r>
+    </w:p>
+    <w:p>
+      <w:pPr>
+        <w:rPr>
+          <w:rFonts w:ascii="Times New Roman" w:hAnsi="Times New Roman" w:cs="Times New Roman"/>
+          <w:sz w:val="40"/>
+          <w:szCs w:val="40"/>
+        </w:rPr>
+      </w:pPr>
+      <w:r>
+        <w:rPr>
+          <w:rFonts w:ascii="Times New Roman" w:hAnsi="Times New Roman" w:cs="Times New Roman"/>
+          <w:sz w:val="40"/>
+          <w:szCs w:val="40"/>
+        </w:rPr>
+        <w:t xml:space="preserve">Input </w:t>
+      </w:r>
+      <w:r>
+        <w:rPr>
+          <w:rFonts w:ascii="Times New Roman" w:hAnsi="Times New Roman" w:cs="Times New Roman"/>
+          <w:sz w:val="40"/>
+          <w:szCs w:val="40"/>
+        </w:rPr>
+        <w:t>9</w:t>
+      </w:r>
+      <w:r>
+        <w:rPr>
+          <w:rFonts w:ascii="Times New Roman" w:hAnsi="Times New Roman" w:cs="Times New Roman"/>
+          <w:sz w:val="40"/>
+          <w:szCs w:val="40"/>
+        </w:rPr>
+        <w:t>:</w:t>
+      </w:r>
+    </w:p>
+    <w:p>
+      <w:pPr>
+        <w:rPr>
+          <w:rFonts w:ascii="Times New Roman" w:hAnsi="Times New Roman" w:cs="Times New Roman"/>
+          <w:sz w:val="40"/>
+          <w:szCs w:val="40"/>
+        </w:rPr>
+      </w:pPr>
+      <w:r>
+        <w:rPr>
+          <w:noProof/>
+        </w:rPr>
+        <w:lastRenderedPageBreak/>
+        <w:t xml:space="preserve"> </w:t>
+      </w:r>
+      <w:r>
+        <w:rPr>
+          <w:noProof/>
+          <w:sz w:val="44"/>
+          <w:szCs w:val="44"/>
+        </w:rPr>
+        <w:drawing>
+          <wp:inline distT="0" distB="0" distL="0" distR="0" wp14:anchorId="18F9460C" wp14:editId="01B350C7">
+            <wp:extent cx="3663927" cy="2048934"/>
+            <wp:effectExtent l="0" t="0" r="0" b="8890"/>
+            <wp:docPr id="952294856" name="Picture 1"/>
+            <wp:cNvGraphicFramePr>
+              <a:graphicFrameLocks xmlns:a="http://schemas.openxmlformats.org/drawingml/2006/main" noChangeAspect="1"/>
+            </wp:cNvGraphicFramePr>
+            <a:graphic xmlns:a="http://schemas.openxmlformats.org/drawingml/2006/main">
+              <a:graphicData uri="http://schemas.openxmlformats.org/drawingml/2006/picture">
+                <pic:pic xmlns:pic="http://schemas.openxmlformats.org/drawingml/2006/picture">
+                  <pic:nvPicPr>
+                    <pic:cNvPr id="2074471502" name=""/>
+                    <pic:cNvPicPr/>
+                  </pic:nvPicPr>
+                  <pic:blipFill rotWithShape="1">
+                    <a:blip r:embed="rId6"/>
+                    <a:srcRect l="7576" r="7756" b="8525"/>
+                    <a:stretch/>
+                  </pic:blipFill>
+                  <pic:spPr bwMode="auto">
+                    <a:xfrm>
+                      <a:off x="0" y="0"/>
+                      <a:ext cx="3672151" cy="2053533"/>
+                    </a:xfrm>
+                    <a:prstGeom prst="rect">
+                      <a:avLst/>
+                    </a:prstGeom>
+                    <a:ln>
+                      <a:noFill/>
+                    </a:ln>
+                    <a:extLst>
+                      <a:ext uri="{53640926-AAD7-44D8-BBD7-CCE9431645EC}">
+                        <a14:shadowObscured xmlns:a14="http://schemas.microsoft.com/office/drawing/2010/main"/>
+                      </a:ext>
+                    </a:extLst>
+                  </pic:spPr>
+                </pic:pic>
+              </a:graphicData>
+            </a:graphic>
+          </wp:inline>
+        </w:drawing>
+      </w:r>
+      <w:r>
+        <w:rPr>
+          <w:noProof/>
+        </w:rPr>
+        <w:t xml:space="preserve">               </w:t>
+      </w:r>
+      <w:r>
+        <w:rPr>
+          <w:noProof/>
+        </w:rPr>
+        <w:drawing>
+          <wp:inline distT="0" distB="0" distL="0" distR="0" wp14:anchorId="4953A631" wp14:editId="64C76E79">
+            <wp:extent cx="2302510" cy="1989667"/>
+            <wp:effectExtent l="0" t="0" r="2540" b="0"/>
+            <wp:docPr id="1802677153" name="Picture 1"/>
+            <wp:cNvGraphicFramePr>
+              <a:graphicFrameLocks xmlns:a="http://schemas.openxmlformats.org/drawingml/2006/main" noChangeAspect="1"/>
+            </wp:cNvGraphicFramePr>
+            <a:graphic xmlns:a="http://schemas.openxmlformats.org/drawingml/2006/main">
+              <a:graphicData uri="http://schemas.openxmlformats.org/drawingml/2006/picture">
+                <pic:pic xmlns:pic="http://schemas.openxmlformats.org/drawingml/2006/picture">
+                  <pic:nvPicPr>
+                    <pic:cNvPr id="1802677153" name=""/>
+                    <pic:cNvPicPr/>
+                  </pic:nvPicPr>
+                  <pic:blipFill rotWithShape="1">
+                    <a:blip r:embed="rId22"/>
+                    <a:srcRect l="10970" r="16547" b="9993"/>
+                    <a:stretch/>
+                  </pic:blipFill>
+                  <pic:spPr bwMode="auto">
+                    <a:xfrm>
+                      <a:off x="0" y="0"/>
+                      <a:ext cx="2309429" cy="1995646"/>
+                    </a:xfrm>
+                    <a:prstGeom prst="rect">
+                      <a:avLst/>
+                    </a:prstGeom>
+                    <a:ln>
+                      <a:noFill/>
+                    </a:ln>
+                    <a:extLst>
+                      <a:ext uri="{53640926-AAD7-44D8-BBD7-CCE9431645EC}">
+                        <a14:shadowObscured xmlns:a14="http://schemas.microsoft.com/office/drawing/2010/main"/>
+                      </a:ext>
+                    </a:extLst>
+                  </pic:spPr>
+                </pic:pic>
+              </a:graphicData>
+            </a:graphic>
+          </wp:inline>
+        </w:drawing>
+      </w:r>
+      <w:r>
+        <w:rPr>
+          <w:noProof/>
+        </w:rPr>
+        <w:t xml:space="preserve">               </w:t>
+      </w:r>
+    </w:p>
+    <w:p>
+      <w:pPr>
+        <w:rPr>
+          <w:rFonts w:ascii="Times New Roman" w:hAnsi="Times New Roman" w:cs="Times New Roman"/>
+          <w:sz w:val="40"/>
+          <w:szCs w:val="40"/>
+        </w:rPr>
+      </w:pPr>
+    </w:p>
+    <w:p>
+      <w:pPr>
+        <w:rPr>
+          <w:rFonts w:ascii="Times New Roman" w:hAnsi="Times New Roman" w:cs="Times New Roman"/>
+          <w:sz w:val="40"/>
+          <w:szCs w:val="40"/>
+        </w:rPr>
+      </w:pPr>
+    </w:p>
+    <w:p>
+      <w:pPr>
+        <w:rPr>
+          <w:rFonts w:ascii="Times New Roman" w:hAnsi="Times New Roman" w:cs="Times New Roman"/>
+          <w:sz w:val="40"/>
+          <w:szCs w:val="40"/>
+        </w:rPr>
+      </w:pPr>
+    </w:p>
+    <w:p>
+      <w:pPr>
+        <w:rPr>
+          <w:rFonts w:ascii="Times New Roman" w:hAnsi="Times New Roman" w:cs="Times New Roman"/>
+          <w:sz w:val="40"/>
+          <w:szCs w:val="40"/>
+        </w:rPr>
+      </w:pPr>
     </w:p>
     <w:sectPr>
       <w:pgSz w:w="11906" w:h="16838"/>
@@ -1447,7 +2299,7 @@
   <w:style w:type="paragraph" w:default="1" w:styleId="Normal">
     <w:name w:val="Normal"/>
     <w:qFormat/>
-    <w:rsid w:val="00077026"/>
+    <w:rsid w:val="007D7ACE"/>
   </w:style>
   <w:style w:type="character" w:default="1" w:styleId="DefaultParagraphFont">
     <w:name w:val="Default Paragraph Font"/>

</xml_diff>